<commit_message>
Actualización de los formatos de descargas
</commit_message>
<xml_diff>
--- a/informes/GFPI-F-023_Formato_Planeacion_seguimiento_y_evaluacion_etapa_productiva.docx
+++ b/informes/GFPI-F-023_Formato_Planeacion_seguimiento_y_evaluacion_etapa_productiva.docx
@@ -1,7 +1,60 @@
 
 <file path=word/document.xml><?xml version="1.0" encoding="utf-8"?>
-<w:document xmlns:wpc="http://schemas.microsoft.com/office/word/2010/wordprocessingCanvas" xmlns:cx="http://schemas.microsoft.com/office/drawing/2014/chartex" xmlns:cx1="http://schemas.microsoft.com/office/drawing/2015/9/8/chartex" xmlns:mc="http://schemas.openxmlformats.org/markup-compatibility/2006" xmlns:o="urn:schemas-microsoft-com:office:office" xmlns:r="http://schemas.openxmlformats.org/officeDocument/2006/relationships" xmlns:m="http://schemas.openxmlformats.org/officeDocument/2006/math" xmlns:v="urn:schemas-microsoft-com:vml" xmlns:wp14="http://schemas.microsoft.com/office/word/2010/wordprocessingDrawing" xmlns:wp="http://schemas.openxmlformats.org/drawingml/2006/wordprocessingDrawing" xmlns:w10="urn:schemas-microsoft-com:office:word" xmlns:w="http://schemas.openxmlformats.org/wordprocessingml/2006/main" xmlns:w14="http://schemas.microsoft.com/office/word/2010/wordml" xmlns:w15="http://schemas.microsoft.com/office/word/2012/wordml" xmlns:w16se="http://schemas.microsoft.com/office/word/2015/wordml/symex" xmlns:wpg="http://schemas.microsoft.com/office/word/2010/wordprocessingGroup" xmlns:wpi="http://schemas.microsoft.com/office/word/2010/wordprocessingInk" xmlns:wne="http://schemas.microsoft.com/office/word/2006/wordml" xmlns:wps="http://schemas.microsoft.com/office/word/2010/wordprocessingShape" mc:Ignorable="w14 w15 w16se wp14">
+<w:document xmlns:wpc="http://schemas.microsoft.com/office/word/2010/wordprocessingCanvas" xmlns:cx="http://schemas.microsoft.com/office/drawing/2014/chartex" xmlns:cx1="http://schemas.microsoft.com/office/drawing/2015/9/8/chartex" xmlns:cx2="http://schemas.microsoft.com/office/drawing/2015/10/21/chartex" xmlns:cx3="http://schemas.microsoft.com/office/drawing/2016/5/9/chartex" xmlns:cx4="http://schemas.microsoft.com/office/drawing/2016/5/10/chartex" xmlns:cx5="http://schemas.microsoft.com/office/drawing/2016/5/11/chartex" xmlns:cx6="http://schemas.microsoft.com/office/drawing/2016/5/12/chartex" xmlns:cx7="http://schemas.microsoft.com/office/drawing/2016/5/13/chartex" xmlns:cx8="http://schemas.microsoft.com/office/drawing/2016/5/14/chartex" xmlns:mc="http://schemas.openxmlformats.org/markup-compatibility/2006" xmlns:aink="http://schemas.microsoft.com/office/drawing/2016/ink" xmlns:am3d="http://schemas.microsoft.com/office/drawing/2017/model3d" xmlns:o="urn:schemas-microsoft-com:office:office" xmlns:oel="http://schemas.microsoft.com/office/2019/extlst" xmlns:r="http://schemas.openxmlformats.org/officeDocument/2006/relationships" xmlns:m="http://schemas.openxmlformats.org/officeDocument/2006/math" xmlns:v="urn:schemas-microsoft-com:vml" xmlns:wp14="http://schemas.microsoft.com/office/word/2010/wordprocessingDrawing" xmlns:wp="http://schemas.openxmlformats.org/drawingml/2006/wordprocessingDrawing" xmlns:w10="urn:schemas-microsoft-com:office:word" xmlns:w="http://schemas.openxmlformats.org/wordprocessingml/2006/main" xmlns:w14="http://schemas.microsoft.com/office/word/2010/wordml" xmlns:w15="http://schemas.microsoft.com/office/word/2012/wordml" xmlns:w16cex="http://schemas.microsoft.com/office/word/2018/wordml/cex" xmlns:w16cid="http://schemas.microsoft.com/office/word/2016/wordml/cid" xmlns:w16="http://schemas.microsoft.com/office/word/2018/wordml" xmlns:w16du="http://schemas.microsoft.com/office/word/2023/wordml/word16du" xmlns:w16sdtdh="http://schemas.microsoft.com/office/word/2020/wordml/sdtdatahash" xmlns:w16se="http://schemas.microsoft.com/office/word/2015/wordml/symex" xmlns:wpg="http://schemas.microsoft.com/office/word/2010/wordprocessingGroup" xmlns:wpi="http://schemas.microsoft.com/office/word/2010/wordprocessingInk" xmlns:wne="http://schemas.microsoft.com/office/word/2006/wordml" xmlns:wps="http://schemas.microsoft.com/office/word/2010/wordprocessingShape" mc:Ignorable="w14 w15 w16se w16cid w16 w16cex w16sdtdh wp14">
   <w:body>
+    <w:p>
+      <w:pPr>
+        <w:suppressAutoHyphens/>
+        <w:spacing w:line="276" w:lineRule="auto"/>
+        <w:ind w:left="714" w:hanging="357"/>
+        <w:jc w:val="center"/>
+        <w:rPr>
+          <w:rFonts w:asciiTheme="minorHAnsi" w:hAnsiTheme="minorHAnsi" w:cstheme="minorHAnsi"/>
+          <w:b/>
+          <w:bCs/>
+        </w:rPr>
+      </w:pPr>
+      <w:r>
+        <w:rPr>
+          <w:rFonts w:asciiTheme="minorHAnsi" w:hAnsiTheme="minorHAnsi" w:cstheme="minorHAnsi"/>
+          <w:b/>
+          <w:bCs/>
+        </w:rPr>
+        <w:t>PROCESO GESTIÓN DE FORMACIÓN PROFESIONAL INTEGRAL</w:t>
+      </w:r>
+    </w:p>
+    <w:p>
+      <w:pPr>
+        <w:suppressAutoHyphens/>
+        <w:spacing w:line="276" w:lineRule="auto"/>
+        <w:ind w:left="714" w:hanging="357"/>
+        <w:jc w:val="center"/>
+        <w:rPr>
+          <w:rFonts w:asciiTheme="minorHAnsi" w:hAnsiTheme="minorHAnsi" w:cstheme="minorHAnsi"/>
+          <w:b/>
+          <w:bCs/>
+        </w:rPr>
+      </w:pPr>
+      <w:r>
+        <w:rPr>
+          <w:rFonts w:asciiTheme="minorHAnsi" w:hAnsiTheme="minorHAnsi" w:cstheme="minorHAnsi"/>
+          <w:b/>
+          <w:bCs/>
+        </w:rPr>
+        <w:t>FORMATO PLANEACIÓN, SEGUIMIENTO Y EVALUACIÓN ETAPA PRODUCTIVA</w:t>
+      </w:r>
+    </w:p>
+    <w:p>
+      <w:pPr>
+        <w:suppressAutoHyphens/>
+        <w:spacing w:line="276" w:lineRule="auto"/>
+        <w:ind w:left="714" w:hanging="357"/>
+        <w:jc w:val="center"/>
+        <w:rPr>
+          <w:rFonts w:asciiTheme="minorHAnsi" w:hAnsiTheme="minorHAnsi" w:cstheme="minorHAnsi"/>
+        </w:rPr>
+      </w:pPr>
+    </w:p>
     <w:p>
       <w:pPr>
         <w:numPr>
@@ -861,7 +914,6 @@
               </w:rPr>
               <w:t xml:space="preserve">Ente </w:t>
             </w:r>
-            <w:proofErr w:type="spellStart"/>
             <w:r>
               <w:rPr>
                 <w:rFonts w:ascii="Calibri" w:hAnsi="Calibri" w:cs="Calibri"/>
@@ -871,20 +923,8 @@
                 <w:sz w:val="18"/>
                 <w:szCs w:val="18"/>
               </w:rPr>
-              <w:t>C</w:t>
-            </w:r>
-            <w:r>
-              <w:rPr>
-                <w:rFonts w:ascii="Calibri" w:hAnsi="Calibri" w:cs="Calibri"/>
-                <w:bCs/>
-                <w:color w:val="000000"/>
-                <w:spacing w:val="-3"/>
-                <w:sz w:val="18"/>
-                <w:szCs w:val="18"/>
-              </w:rPr>
-              <w:t>oformador</w:t>
-            </w:r>
-            <w:proofErr w:type="spellEnd"/>
+              <w:t>Conformador</w:t>
+            </w:r>
           </w:p>
         </w:tc>
         <w:tc>
@@ -1019,7 +1059,6 @@
                 <w:szCs w:val="18"/>
               </w:rPr>
             </w:pPr>
-            <w:proofErr w:type="spellStart"/>
             <w:r>
               <w:rPr>
                 <w:rFonts w:ascii="Calibri" w:hAnsi="Calibri" w:cs="Calibri"/>
@@ -1029,19 +1068,7 @@
                 <w:sz w:val="18"/>
                 <w:szCs w:val="18"/>
               </w:rPr>
-              <w:t>Nit</w:t>
-            </w:r>
-            <w:proofErr w:type="spellEnd"/>
-            <w:r>
-              <w:rPr>
-                <w:rFonts w:ascii="Calibri" w:hAnsi="Calibri" w:cs="Calibri"/>
-                <w:bCs/>
-                <w:color w:val="000000"/>
-                <w:spacing w:val="-3"/>
-                <w:sz w:val="18"/>
-                <w:szCs w:val="18"/>
-              </w:rPr>
-              <w:t>:</w:t>
+              <w:t>Nit:</w:t>
             </w:r>
           </w:p>
         </w:tc>
@@ -2360,202 +2387,6 @@
         </w:trPr>
         <w:tc>
           <w:tcPr>
-            <w:tcW w:w="2515" w:type="pct"/>
-            <w:tcBorders>
-              <w:bottom w:val="single" w:sz="4" w:space="0" w:color="auto"/>
-              <w:right w:val="single" w:sz="4" w:space="0" w:color="auto"/>
-            </w:tcBorders>
-          </w:tcPr>
-          <w:p>
-            <w:pPr>
-              <w:suppressAutoHyphens/>
-              <w:spacing w:line="276" w:lineRule="auto"/>
-              <w:jc w:val="center"/>
-              <w:rPr>
-                <w:rFonts w:ascii="Calibri" w:hAnsi="Calibri" w:cs="Calibri"/>
-                <w:b/>
-                <w:sz w:val="18"/>
-                <w:szCs w:val="18"/>
-              </w:rPr>
-            </w:pPr>
-          </w:p>
-        </w:tc>
-        <w:tc>
-          <w:tcPr>
-            <w:tcW w:w="1366" w:type="pct"/>
-            <w:tcBorders>
-              <w:top w:val="single" w:sz="4" w:space="0" w:color="auto"/>
-              <w:left w:val="single" w:sz="4" w:space="0" w:color="auto"/>
-              <w:bottom w:val="single" w:sz="4" w:space="0" w:color="auto"/>
-              <w:right w:val="single" w:sz="4" w:space="0" w:color="auto"/>
-            </w:tcBorders>
-          </w:tcPr>
-          <w:p>
-            <w:pPr>
-              <w:suppressAutoHyphens/>
-              <w:spacing w:line="276" w:lineRule="auto"/>
-              <w:jc w:val="center"/>
-              <w:rPr>
-                <w:rFonts w:ascii="Calibri" w:hAnsi="Calibri" w:cs="Calibri"/>
-                <w:b/>
-                <w:sz w:val="18"/>
-                <w:szCs w:val="18"/>
-              </w:rPr>
-            </w:pPr>
-          </w:p>
-        </w:tc>
-        <w:tc>
-          <w:tcPr>
-            <w:tcW w:w="650" w:type="pct"/>
-            <w:tcBorders>
-              <w:top w:val="single" w:sz="4" w:space="0" w:color="auto"/>
-              <w:left w:val="single" w:sz="4" w:space="0" w:color="auto"/>
-              <w:bottom w:val="single" w:sz="4" w:space="0" w:color="auto"/>
-              <w:right w:val="single" w:sz="4" w:space="0" w:color="auto"/>
-            </w:tcBorders>
-          </w:tcPr>
-          <w:p>
-            <w:pPr>
-              <w:suppressAutoHyphens/>
-              <w:spacing w:line="276" w:lineRule="auto"/>
-              <w:jc w:val="center"/>
-              <w:rPr>
-                <w:rFonts w:ascii="Calibri" w:hAnsi="Calibri" w:cs="Calibri"/>
-                <w:b/>
-                <w:sz w:val="18"/>
-                <w:szCs w:val="18"/>
-              </w:rPr>
-            </w:pPr>
-          </w:p>
-        </w:tc>
-        <w:tc>
-          <w:tcPr>
-            <w:tcW w:w="470" w:type="pct"/>
-            <w:tcBorders>
-              <w:top w:val="single" w:sz="4" w:space="0" w:color="auto"/>
-              <w:left w:val="single" w:sz="4" w:space="0" w:color="auto"/>
-              <w:bottom w:val="single" w:sz="4" w:space="0" w:color="auto"/>
-            </w:tcBorders>
-          </w:tcPr>
-          <w:p>
-            <w:pPr>
-              <w:suppressAutoHyphens/>
-              <w:spacing w:line="276" w:lineRule="auto"/>
-              <w:jc w:val="center"/>
-              <w:rPr>
-                <w:rFonts w:ascii="Calibri" w:hAnsi="Calibri" w:cs="Calibri"/>
-                <w:b/>
-                <w:sz w:val="18"/>
-                <w:szCs w:val="18"/>
-              </w:rPr>
-            </w:pPr>
-          </w:p>
-        </w:tc>
-      </w:tr>
-      <w:tr>
-        <w:trPr>
-          <w:trHeight w:val="375"/>
-        </w:trPr>
-        <w:tc>
-          <w:tcPr>
-            <w:tcW w:w="2515" w:type="pct"/>
-            <w:tcBorders>
-              <w:bottom w:val="single" w:sz="4" w:space="0" w:color="auto"/>
-              <w:right w:val="single" w:sz="4" w:space="0" w:color="auto"/>
-            </w:tcBorders>
-          </w:tcPr>
-          <w:p>
-            <w:pPr>
-              <w:suppressAutoHyphens/>
-              <w:spacing w:line="276" w:lineRule="auto"/>
-              <w:jc w:val="center"/>
-              <w:rPr>
-                <w:rFonts w:ascii="Calibri" w:hAnsi="Calibri" w:cs="Calibri"/>
-                <w:b/>
-                <w:sz w:val="18"/>
-                <w:szCs w:val="18"/>
-              </w:rPr>
-            </w:pPr>
-          </w:p>
-        </w:tc>
-        <w:tc>
-          <w:tcPr>
-            <w:tcW w:w="1366" w:type="pct"/>
-            <w:tcBorders>
-              <w:top w:val="single" w:sz="4" w:space="0" w:color="auto"/>
-              <w:left w:val="single" w:sz="4" w:space="0" w:color="auto"/>
-              <w:bottom w:val="single" w:sz="4" w:space="0" w:color="auto"/>
-              <w:right w:val="single" w:sz="4" w:space="0" w:color="auto"/>
-            </w:tcBorders>
-          </w:tcPr>
-          <w:p>
-            <w:pPr>
-              <w:suppressAutoHyphens/>
-              <w:spacing w:line="276" w:lineRule="auto"/>
-              <w:jc w:val="center"/>
-              <w:rPr>
-                <w:rFonts w:ascii="Calibri" w:hAnsi="Calibri" w:cs="Calibri"/>
-                <w:b/>
-                <w:sz w:val="18"/>
-                <w:szCs w:val="18"/>
-              </w:rPr>
-            </w:pPr>
-          </w:p>
-        </w:tc>
-        <w:tc>
-          <w:tcPr>
-            <w:tcW w:w="650" w:type="pct"/>
-            <w:tcBorders>
-              <w:top w:val="single" w:sz="4" w:space="0" w:color="auto"/>
-              <w:left w:val="single" w:sz="4" w:space="0" w:color="auto"/>
-              <w:bottom w:val="single" w:sz="4" w:space="0" w:color="auto"/>
-              <w:right w:val="single" w:sz="4" w:space="0" w:color="auto"/>
-            </w:tcBorders>
-          </w:tcPr>
-          <w:p>
-            <w:pPr>
-              <w:suppressAutoHyphens/>
-              <w:spacing w:line="276" w:lineRule="auto"/>
-              <w:jc w:val="center"/>
-              <w:rPr>
-                <w:rFonts w:ascii="Calibri" w:hAnsi="Calibri" w:cs="Calibri"/>
-                <w:b/>
-                <w:sz w:val="18"/>
-                <w:szCs w:val="18"/>
-              </w:rPr>
-            </w:pPr>
-          </w:p>
-        </w:tc>
-        <w:tc>
-          <w:tcPr>
-            <w:tcW w:w="470" w:type="pct"/>
-            <w:tcBorders>
-              <w:top w:val="single" w:sz="4" w:space="0" w:color="auto"/>
-              <w:left w:val="single" w:sz="4" w:space="0" w:color="auto"/>
-              <w:bottom w:val="single" w:sz="4" w:space="0" w:color="auto"/>
-            </w:tcBorders>
-          </w:tcPr>
-          <w:p>
-            <w:pPr>
-              <w:suppressAutoHyphens/>
-              <w:spacing w:line="276" w:lineRule="auto"/>
-              <w:jc w:val="center"/>
-              <w:rPr>
-                <w:rFonts w:ascii="Calibri" w:hAnsi="Calibri" w:cs="Calibri"/>
-                <w:b/>
-                <w:sz w:val="18"/>
-                <w:szCs w:val="18"/>
-              </w:rPr>
-            </w:pPr>
-          </w:p>
-        </w:tc>
-      </w:tr>
-      <w:tr>
-        <w:trPr>
-          <w:trHeight w:val="375"/>
-        </w:trPr>
-        <w:tc>
-          <w:tcPr>
             <w:tcW w:w="5000" w:type="pct"/>
             <w:gridSpan w:val="4"/>
             <w:tcBorders>
@@ -2743,17 +2574,15 @@
               </w:rPr>
               <w:t xml:space="preserve">Firma del ente </w:t>
             </w:r>
-            <w:proofErr w:type="spellStart"/>
-            <w:r>
-              <w:rPr>
-                <w:rFonts w:ascii="Calibri" w:hAnsi="Calibri" w:cs="Calibri"/>
-                <w:b/>
-                <w:sz w:val="18"/>
-                <w:szCs w:val="18"/>
-              </w:rPr>
-              <w:t>Coformador</w:t>
-            </w:r>
-            <w:proofErr w:type="spellEnd"/>
+            <w:r>
+              <w:rPr>
+                <w:rFonts w:ascii="Calibri" w:hAnsi="Calibri" w:cs="Calibri"/>
+                <w:b/>
+                <w:sz w:val="18"/>
+                <w:szCs w:val="18"/>
+              </w:rPr>
+              <w:t>Conformador</w:t>
+            </w:r>
             <w:r>
               <w:rPr>
                 <w:rFonts w:ascii="Calibri" w:hAnsi="Calibri" w:cs="Calibri"/>
@@ -2929,6 +2758,7 @@
                 <w:sz w:val="28"/>
                 <w:szCs w:val="28"/>
               </w:rPr>
+              <w:lastRenderedPageBreak/>
               <w:t>3. SEGUIMIENTO ETAPA PRODUCTIVA</w:t>
             </w:r>
           </w:p>
@@ -2999,7 +2829,7 @@
               <mc:AlternateContent>
                 <mc:Choice Requires="wps">
                   <w:drawing>
-                    <wp:anchor distT="0" distB="0" distL="114300" distR="114300" simplePos="0" relativeHeight="251657216" behindDoc="0" locked="0" layoutInCell="1" allowOverlap="1">
+                    <wp:anchor distT="0" distB="0" distL="114300" distR="114300" simplePos="0" relativeHeight="251657216" behindDoc="0" locked="0" layoutInCell="1" allowOverlap="1" wp14:anchorId="73D71A94" wp14:editId="1E23A43E">
                       <wp:simplePos x="0" y="0"/>
                       <wp:positionH relativeFrom="column">
                         <wp:posOffset>525145</wp:posOffset>
@@ -3226,7 +3056,7 @@
               <mc:AlternateContent>
                 <mc:Choice Requires="wps">
                   <w:drawing>
-                    <wp:anchor distT="0" distB="0" distL="114300" distR="114300" simplePos="0" relativeHeight="251658240" behindDoc="0" locked="0" layoutInCell="1" allowOverlap="1">
+                    <wp:anchor distT="0" distB="0" distL="114300" distR="114300" simplePos="0" relativeHeight="251658240" behindDoc="0" locked="0" layoutInCell="1" allowOverlap="1" wp14:anchorId="58609765" wp14:editId="0C9CD25D">
                       <wp:simplePos x="0" y="0"/>
                       <wp:positionH relativeFrom="column">
                         <wp:posOffset>525145</wp:posOffset>
@@ -3764,16 +3594,14 @@
               </w:rPr>
               <w:t xml:space="preserve">Desarrolla relaciones interpersonales con las personas de los diferentes niveles del ente </w:t>
             </w:r>
-            <w:proofErr w:type="spellStart"/>
-            <w:r>
-              <w:rPr>
-                <w:rFonts w:ascii="Calibri" w:hAnsi="Calibri" w:cs="Calibri"/>
-                <w:sz w:val="18"/>
-                <w:szCs w:val="18"/>
-              </w:rPr>
-              <w:t>Coformador</w:t>
-            </w:r>
-            <w:proofErr w:type="spellEnd"/>
+            <w:r>
+              <w:rPr>
+                <w:rFonts w:ascii="Calibri" w:hAnsi="Calibri" w:cs="Calibri"/>
+                <w:sz w:val="18"/>
+                <w:szCs w:val="18"/>
+              </w:rPr>
+              <w:t>Conformador</w:t>
+            </w:r>
             <w:r>
               <w:rPr>
                 <w:rFonts w:ascii="Calibri" w:hAnsi="Calibri" w:cs="Calibri"/>
@@ -5110,7 +4938,6 @@
                 <w:szCs w:val="18"/>
               </w:rPr>
             </w:pPr>
-            <w:proofErr w:type="spellStart"/>
             <w:r>
               <w:rPr>
                 <w:rFonts w:ascii="Calibri" w:hAnsi="Calibri" w:cs="Calibri"/>
@@ -5125,16 +4952,7 @@
                 <w:sz w:val="18"/>
                 <w:szCs w:val="18"/>
               </w:rPr>
-              <w:t>estiona</w:t>
-            </w:r>
-            <w:proofErr w:type="spellEnd"/>
-            <w:r>
-              <w:rPr>
-                <w:rFonts w:ascii="Calibri" w:hAnsi="Calibri" w:cs="Calibri"/>
-                <w:sz w:val="18"/>
-                <w:szCs w:val="18"/>
-              </w:rPr>
-              <w:t xml:space="preserve"> acciones que fortalezca</w:t>
+              <w:t>estiona acciones que fortalezca</w:t>
             </w:r>
             <w:r>
               <w:rPr>
@@ -5498,7 +5316,6 @@
                 <w:sz w:val="18"/>
                 <w:szCs w:val="18"/>
               </w:rPr>
-              <w:lastRenderedPageBreak/>
               <w:t>ADMINISTRACIÓ</w:t>
             </w:r>
             <w:r>
@@ -5786,6 +5603,7 @@
                 <w:sz w:val="18"/>
                 <w:szCs w:val="18"/>
               </w:rPr>
+              <w:lastRenderedPageBreak/>
               <w:t>DOCUMENTACIÓ</w:t>
             </w:r>
             <w:r>
@@ -5936,17 +5754,15 @@
               </w:rPr>
               <w:t xml:space="preserve">ente </w:t>
             </w:r>
-            <w:proofErr w:type="spellStart"/>
-            <w:r>
-              <w:rPr>
-                <w:rFonts w:ascii="Calibri" w:hAnsi="Calibri" w:cs="Calibri"/>
-                <w:b/>
-                <w:sz w:val="18"/>
-                <w:szCs w:val="18"/>
-              </w:rPr>
-              <w:t>Coformador</w:t>
-            </w:r>
-            <w:proofErr w:type="spellEnd"/>
+            <w:r>
+              <w:rPr>
+                <w:rFonts w:ascii="Calibri" w:hAnsi="Calibri" w:cs="Calibri"/>
+                <w:b/>
+                <w:sz w:val="18"/>
+                <w:szCs w:val="18"/>
+              </w:rPr>
+              <w:t>Conformador</w:t>
+            </w:r>
             <w:r>
               <w:rPr>
                 <w:rFonts w:ascii="Calibri" w:hAnsi="Calibri" w:cs="Calibri"/>
@@ -6054,58 +5870,6 @@
               </w:rPr>
             </w:pPr>
           </w:p>
-          <w:p>
-            <w:pPr>
-              <w:spacing w:line="276" w:lineRule="auto"/>
-              <w:rPr>
-                <w:rFonts w:ascii="Calibri" w:hAnsi="Calibri" w:cs="Calibri"/>
-                <w:sz w:val="18"/>
-                <w:szCs w:val="18"/>
-              </w:rPr>
-            </w:pPr>
-          </w:p>
-          <w:p>
-            <w:pPr>
-              <w:spacing w:line="276" w:lineRule="auto"/>
-              <w:rPr>
-                <w:rFonts w:ascii="Calibri" w:hAnsi="Calibri" w:cs="Calibri"/>
-                <w:sz w:val="18"/>
-                <w:szCs w:val="18"/>
-              </w:rPr>
-            </w:pPr>
-          </w:p>
-          <w:p>
-            <w:pPr>
-              <w:spacing w:line="276" w:lineRule="auto"/>
-              <w:rPr>
-                <w:rFonts w:ascii="Calibri" w:hAnsi="Calibri" w:cs="Calibri"/>
-                <w:sz w:val="18"/>
-                <w:szCs w:val="18"/>
-              </w:rPr>
-            </w:pPr>
-          </w:p>
-          <w:p>
-            <w:pPr>
-              <w:spacing w:line="276" w:lineRule="auto"/>
-              <w:rPr>
-                <w:rFonts w:ascii="Calibri" w:hAnsi="Calibri" w:cs="Calibri"/>
-                <w:sz w:val="18"/>
-                <w:szCs w:val="18"/>
-              </w:rPr>
-            </w:pPr>
-            <w:bookmarkStart w:id="0" w:name="_GoBack"/>
-            <w:bookmarkEnd w:id="0"/>
-          </w:p>
-          <w:p>
-            <w:pPr>
-              <w:spacing w:line="276" w:lineRule="auto"/>
-              <w:rPr>
-                <w:rFonts w:ascii="Calibri" w:hAnsi="Calibri" w:cs="Calibri"/>
-                <w:sz w:val="18"/>
-                <w:szCs w:val="18"/>
-              </w:rPr>
-            </w:pPr>
-          </w:p>
         </w:tc>
       </w:tr>
       <w:tr>
@@ -6127,177 +5891,126 @@
               <w:rPr>
                 <w:rFonts w:ascii="Calibri" w:hAnsi="Calibri" w:cs="Calibri"/>
                 <w:b/>
-                <w:sz w:val="18"/>
-                <w:szCs w:val="18"/>
-              </w:rPr>
-            </w:pPr>
-            <w:r>
-              <w:br w:type="page"/>
-            </w:r>
-            <w:r>
-              <w:rPr>
-                <w:rFonts w:ascii="Calibri" w:hAnsi="Calibri" w:cs="Calibri"/>
-                <w:b/>
-                <w:sz w:val="18"/>
-                <w:szCs w:val="18"/>
-              </w:rPr>
-              <w:t>Observaciones del Aprendiz:</w:t>
-            </w:r>
-          </w:p>
-          <w:p>
-            <w:pPr>
-              <w:spacing w:line="276" w:lineRule="auto"/>
-              <w:rPr>
-                <w:rFonts w:ascii="Calibri" w:hAnsi="Calibri" w:cs="Calibri"/>
-                <w:b/>
-                <w:sz w:val="18"/>
-                <w:szCs w:val="18"/>
-              </w:rPr>
-            </w:pPr>
-          </w:p>
-          <w:p>
-            <w:pPr>
-              <w:spacing w:line="276" w:lineRule="auto"/>
-              <w:rPr>
-                <w:rFonts w:ascii="Calibri" w:hAnsi="Calibri" w:cs="Calibri"/>
-                <w:b/>
-                <w:sz w:val="18"/>
-                <w:szCs w:val="18"/>
-              </w:rPr>
-            </w:pPr>
-          </w:p>
-          <w:p>
-            <w:pPr>
-              <w:spacing w:line="276" w:lineRule="auto"/>
-              <w:rPr>
-                <w:rFonts w:ascii="Calibri" w:hAnsi="Calibri" w:cs="Calibri"/>
-                <w:b/>
-                <w:sz w:val="18"/>
-                <w:szCs w:val="18"/>
-              </w:rPr>
-            </w:pPr>
-          </w:p>
-          <w:p>
-            <w:pPr>
-              <w:spacing w:line="276" w:lineRule="auto"/>
-              <w:rPr>
-                <w:rFonts w:ascii="Calibri" w:hAnsi="Calibri" w:cs="Calibri"/>
-                <w:b/>
-                <w:sz w:val="18"/>
-                <w:szCs w:val="18"/>
-              </w:rPr>
-            </w:pPr>
-          </w:p>
-          <w:p>
-            <w:pPr>
-              <w:spacing w:line="276" w:lineRule="auto"/>
-              <w:rPr>
-                <w:rFonts w:ascii="Calibri" w:hAnsi="Calibri" w:cs="Calibri"/>
-                <w:b/>
-                <w:sz w:val="18"/>
-                <w:szCs w:val="18"/>
-              </w:rPr>
-            </w:pPr>
-          </w:p>
-          <w:p>
-            <w:pPr>
-              <w:spacing w:line="276" w:lineRule="auto"/>
-              <w:rPr>
-                <w:rFonts w:ascii="Calibri" w:hAnsi="Calibri" w:cs="Calibri"/>
-                <w:b/>
-                <w:sz w:val="18"/>
-                <w:szCs w:val="18"/>
-              </w:rPr>
-            </w:pPr>
-          </w:p>
-          <w:p>
-            <w:pPr>
-              <w:spacing w:line="276" w:lineRule="auto"/>
-              <w:rPr>
-                <w:rFonts w:ascii="Calibri" w:hAnsi="Calibri" w:cs="Calibri"/>
-                <w:b/>
-                <w:sz w:val="18"/>
-                <w:szCs w:val="18"/>
-              </w:rPr>
-            </w:pPr>
-          </w:p>
-          <w:p>
-            <w:pPr>
-              <w:spacing w:line="276" w:lineRule="auto"/>
-              <w:rPr>
-                <w:rFonts w:ascii="Calibri" w:hAnsi="Calibri" w:cs="Calibri"/>
-                <w:b/>
-                <w:sz w:val="18"/>
-                <w:szCs w:val="18"/>
-              </w:rPr>
-            </w:pPr>
+                <w:i/>
+                <w:iCs/>
+                <w:sz w:val="18"/>
+                <w:szCs w:val="18"/>
+              </w:rPr>
+            </w:pPr>
+            <w:r>
+              <w:rPr>
+                <w:rFonts w:ascii="Calibri" w:hAnsi="Calibri" w:cs="Calibri"/>
+                <w:b/>
+                <w:i/>
+                <w:iCs/>
+                <w:sz w:val="18"/>
+                <w:szCs w:val="18"/>
+              </w:rPr>
+              <w:t>Observaciones del A</w:t>
+            </w:r>
+            <w:r>
+              <w:rPr>
+                <w:rFonts w:ascii="Calibri" w:hAnsi="Calibri" w:cs="Calibri"/>
+                <w:b/>
+                <w:i/>
+                <w:iCs/>
+                <w:sz w:val="18"/>
+                <w:szCs w:val="18"/>
+              </w:rPr>
+              <w:t>prendiz:</w:t>
+            </w:r>
+          </w:p>
+          <w:p>
+            <w:pPr>
+              <w:spacing w:line="276" w:lineRule="auto"/>
+              <w:rPr>
+                <w:rFonts w:ascii="Calibri" w:hAnsi="Calibri" w:cs="Calibri"/>
+                <w:b/>
+                <w:i/>
+                <w:iCs/>
+                <w:sz w:val="18"/>
+                <w:szCs w:val="18"/>
+              </w:rPr>
+            </w:pPr>
+          </w:p>
+          <w:p>
+            <w:pPr>
+              <w:spacing w:line="276" w:lineRule="auto"/>
+              <w:jc w:val="center"/>
+              <w:rPr>
+                <w:rFonts w:ascii="Calibri" w:hAnsi="Calibri" w:cs="Calibri"/>
+                <w:b/>
+                <w:i/>
+                <w:iCs/>
+                <w:sz w:val="18"/>
+                <w:szCs w:val="18"/>
+              </w:rPr>
+            </w:pPr>
+          </w:p>
+          <w:p>
+            <w:pPr>
+              <w:spacing w:line="276" w:lineRule="auto"/>
+              <w:jc w:val="center"/>
+              <w:rPr>
+                <w:rFonts w:ascii="Calibri" w:hAnsi="Calibri" w:cs="Calibri"/>
+                <w:b/>
+                <w:i/>
+                <w:iCs/>
+                <w:sz w:val="28"/>
+                <w:szCs w:val="28"/>
+              </w:rPr>
+            </w:pPr>
+            <w:r>
+              <w:rPr>
+                <w:rFonts w:ascii="Calibri" w:hAnsi="Calibri" w:cs="Calibri"/>
+                <w:b/>
+                <w:i/>
+                <w:iCs/>
+                <w:sz w:val="28"/>
+                <w:szCs w:val="28"/>
+              </w:rPr>
+              <w:t>4. EVALUACIÓN ETAPA PRODUCTIVA</w:t>
+            </w:r>
           </w:p>
         </w:tc>
       </w:tr>
-    </w:tbl>
-    <w:p>
-      <w:r>
-        <w:br w:type="page"/>
-      </w:r>
-    </w:p>
-    <w:tbl>
-      <w:tblPr>
-        <w:tblW w:w="5290" w:type="pct"/>
-        <w:tblInd w:w="-459" w:type="dxa"/>
-        <w:tblBorders>
-          <w:top w:val="single" w:sz="4" w:space="0" w:color="000000"/>
-          <w:left w:val="single" w:sz="4" w:space="0" w:color="000000"/>
-          <w:bottom w:val="single" w:sz="4" w:space="0" w:color="000000"/>
-          <w:right w:val="single" w:sz="4" w:space="0" w:color="000000"/>
-          <w:insideH w:val="single" w:sz="4" w:space="0" w:color="000000"/>
-          <w:insideV w:val="single" w:sz="4" w:space="0" w:color="000000"/>
-        </w:tblBorders>
-        <w:tblLayout w:type="fixed"/>
-        <w:tblLook w:val="01E0" w:firstRow="1" w:lastRow="1" w:firstColumn="1" w:lastColumn="1" w:noHBand="0" w:noVBand="0"/>
-      </w:tblPr>
-      <w:tblGrid>
-        <w:gridCol w:w="8832"/>
-      </w:tblGrid>
       <w:tr>
+        <w:tblPrEx>
+          <w:tblLook w:val="01E0" w:firstRow="1" w:lastRow="1" w:firstColumn="1" w:lastColumn="1" w:noHBand="0" w:noVBand="0"/>
+        </w:tblPrEx>
         <w:trPr>
           <w:trHeight w:val="27"/>
         </w:trPr>
         <w:tc>
           <w:tcPr>
             <w:tcW w:w="5000" w:type="pct"/>
-            <w:vAlign w:val="center"/>
-          </w:tcPr>
-          <w:p>
-            <w:pPr>
-              <w:spacing w:line="276" w:lineRule="auto"/>
-              <w:jc w:val="center"/>
-              <w:rPr>
-                <w:rFonts w:ascii="Calibri" w:hAnsi="Calibri" w:cs="Calibri"/>
-                <w:b/>
-                <w:sz w:val="28"/>
-                <w:szCs w:val="28"/>
-              </w:rPr>
-            </w:pPr>
-            <w:r>
-              <w:rPr>
-                <w:rFonts w:ascii="Calibri" w:hAnsi="Calibri" w:cs="Calibri"/>
-                <w:b/>
-                <w:sz w:val="28"/>
-                <w:szCs w:val="28"/>
-              </w:rPr>
-              <w:lastRenderedPageBreak/>
-              <w:t>4. EVALUACIÓN ETAPA PRODUCTIVA</w:t>
-            </w:r>
+            <w:gridSpan w:val="8"/>
+            <w:vAlign w:val="center"/>
+          </w:tcPr>
+          <w:p>
+            <w:pPr>
+              <w:spacing w:line="276" w:lineRule="auto"/>
+              <w:rPr>
+                <w:rFonts w:ascii="Calibri" w:hAnsi="Calibri" w:cs="Calibri"/>
+                <w:b/>
+                <w:sz w:val="18"/>
+                <w:szCs w:val="18"/>
+              </w:rPr>
+            </w:pPr>
           </w:p>
         </w:tc>
       </w:tr>
       <w:tr>
+        <w:tblPrEx>
+          <w:tblLook w:val="01E0" w:firstRow="1" w:lastRow="1" w:firstColumn="1" w:lastColumn="1" w:noHBand="0" w:noVBand="0"/>
+        </w:tblPrEx>
         <w:trPr>
           <w:trHeight w:val="27"/>
         </w:trPr>
         <w:tc>
           <w:tcPr>
             <w:tcW w:w="5000" w:type="pct"/>
+            <w:gridSpan w:val="8"/>
             <w:tcBorders>
               <w:bottom w:val="single" w:sz="4" w:space="0" w:color="auto"/>
             </w:tcBorders>
@@ -6319,12 +6032,16 @@
         </w:tc>
       </w:tr>
       <w:tr>
+        <w:tblPrEx>
+          <w:tblLook w:val="01E0" w:firstRow="1" w:lastRow="1" w:firstColumn="1" w:lastColumn="1" w:noHBand="0" w:noVBand="0"/>
+        </w:tblPrEx>
         <w:trPr>
           <w:trHeight w:val="27"/>
         </w:trPr>
         <w:tc>
           <w:tcPr>
             <w:tcW w:w="5000" w:type="pct"/>
+            <w:gridSpan w:val="8"/>
             <w:tcBorders>
               <w:top w:val="single" w:sz="4" w:space="0" w:color="auto"/>
               <w:left w:val="single" w:sz="4" w:space="0" w:color="auto"/>
@@ -6532,12 +6249,16 @@
         </w:tc>
       </w:tr>
       <w:tr>
+        <w:tblPrEx>
+          <w:tblLook w:val="01E0" w:firstRow="1" w:lastRow="1" w:firstColumn="1" w:lastColumn="1" w:noHBand="0" w:noVBand="0"/>
+        </w:tblPrEx>
         <w:trPr>
           <w:trHeight w:val="793"/>
         </w:trPr>
         <w:tc>
           <w:tcPr>
             <w:tcW w:w="5000" w:type="pct"/>
+            <w:gridSpan w:val="8"/>
             <w:tcBorders>
               <w:top w:val="single" w:sz="4" w:space="0" w:color="auto"/>
             </w:tcBorders>
@@ -6680,12 +6401,16 @@
         </w:tc>
       </w:tr>
       <w:tr>
+        <w:tblPrEx>
+          <w:tblLook w:val="01E0" w:firstRow="1" w:lastRow="1" w:firstColumn="1" w:lastColumn="1" w:noHBand="0" w:noVBand="0"/>
+        </w:tblPrEx>
         <w:trPr>
           <w:trHeight w:val="1433"/>
         </w:trPr>
         <w:tc>
           <w:tcPr>
             <w:tcW w:w="5000" w:type="pct"/>
+            <w:gridSpan w:val="8"/>
             <w:vAlign w:val="center"/>
           </w:tcPr>
           <w:p>
@@ -6818,17 +6543,15 @@
               </w:rPr>
               <w:t xml:space="preserve">Nombre y Firma del ente </w:t>
             </w:r>
-            <w:proofErr w:type="spellStart"/>
-            <w:r>
-              <w:rPr>
-                <w:rFonts w:ascii="Calibri" w:hAnsi="Calibri" w:cs="Calibri"/>
-                <w:b/>
-                <w:sz w:val="18"/>
-                <w:szCs w:val="18"/>
-              </w:rPr>
-              <w:t>Coformador</w:t>
-            </w:r>
-            <w:proofErr w:type="spellEnd"/>
+            <w:r>
+              <w:rPr>
+                <w:rFonts w:ascii="Calibri" w:hAnsi="Calibri" w:cs="Calibri"/>
+                <w:b/>
+                <w:sz w:val="18"/>
+                <w:szCs w:val="18"/>
+              </w:rPr>
+              <w:t>Conformador</w:t>
+            </w:r>
             <w:r>
               <w:rPr>
                 <w:rFonts w:ascii="Calibri" w:hAnsi="Calibri" w:cs="Calibri"/>
@@ -6993,7 +6716,7 @@
 </file>
 
 <file path=word/endnotes.xml><?xml version="1.0" encoding="utf-8"?>
-<w:endnotes xmlns:wpc="http://schemas.microsoft.com/office/word/2010/wordprocessingCanvas" xmlns:cx="http://schemas.microsoft.com/office/drawing/2014/chartex" xmlns:cx1="http://schemas.microsoft.com/office/drawing/2015/9/8/chartex" xmlns:mc="http://schemas.openxmlformats.org/markup-compatibility/2006" xmlns:o="urn:schemas-microsoft-com:office:office" xmlns:r="http://schemas.openxmlformats.org/officeDocument/2006/relationships" xmlns:m="http://schemas.openxmlformats.org/officeDocument/2006/math" xmlns:v="urn:schemas-microsoft-com:vml" xmlns:wp14="http://schemas.microsoft.com/office/word/2010/wordprocessingDrawing" xmlns:wp="http://schemas.openxmlformats.org/drawingml/2006/wordprocessingDrawing" xmlns:w10="urn:schemas-microsoft-com:office:word" xmlns:w="http://schemas.openxmlformats.org/wordprocessingml/2006/main" xmlns:w14="http://schemas.microsoft.com/office/word/2010/wordml" xmlns:w15="http://schemas.microsoft.com/office/word/2012/wordml" xmlns:w16se="http://schemas.microsoft.com/office/word/2015/wordml/symex" xmlns:wpg="http://schemas.microsoft.com/office/word/2010/wordprocessingGroup" xmlns:wpi="http://schemas.microsoft.com/office/word/2010/wordprocessingInk" xmlns:wne="http://schemas.microsoft.com/office/word/2006/wordml" xmlns:wps="http://schemas.microsoft.com/office/word/2010/wordprocessingShape" mc:Ignorable="w14 w15 w16se wp14">
+<w:endnotes xmlns:wpc="http://schemas.microsoft.com/office/word/2010/wordprocessingCanvas" xmlns:cx="http://schemas.microsoft.com/office/drawing/2014/chartex" xmlns:cx1="http://schemas.microsoft.com/office/drawing/2015/9/8/chartex" xmlns:cx2="http://schemas.microsoft.com/office/drawing/2015/10/21/chartex" xmlns:cx3="http://schemas.microsoft.com/office/drawing/2016/5/9/chartex" xmlns:cx4="http://schemas.microsoft.com/office/drawing/2016/5/10/chartex" xmlns:cx5="http://schemas.microsoft.com/office/drawing/2016/5/11/chartex" xmlns:cx6="http://schemas.microsoft.com/office/drawing/2016/5/12/chartex" xmlns:cx7="http://schemas.microsoft.com/office/drawing/2016/5/13/chartex" xmlns:cx8="http://schemas.microsoft.com/office/drawing/2016/5/14/chartex" xmlns:mc="http://schemas.openxmlformats.org/markup-compatibility/2006" xmlns:aink="http://schemas.microsoft.com/office/drawing/2016/ink" xmlns:am3d="http://schemas.microsoft.com/office/drawing/2017/model3d" xmlns:o="urn:schemas-microsoft-com:office:office" xmlns:oel="http://schemas.microsoft.com/office/2019/extlst" xmlns:r="http://schemas.openxmlformats.org/officeDocument/2006/relationships" xmlns:m="http://schemas.openxmlformats.org/officeDocument/2006/math" xmlns:v="urn:schemas-microsoft-com:vml" xmlns:wp14="http://schemas.microsoft.com/office/word/2010/wordprocessingDrawing" xmlns:wp="http://schemas.openxmlformats.org/drawingml/2006/wordprocessingDrawing" xmlns:w10="urn:schemas-microsoft-com:office:word" xmlns:w="http://schemas.openxmlformats.org/wordprocessingml/2006/main" xmlns:w14="http://schemas.microsoft.com/office/word/2010/wordml" xmlns:w15="http://schemas.microsoft.com/office/word/2012/wordml" xmlns:w16cex="http://schemas.microsoft.com/office/word/2018/wordml/cex" xmlns:w16cid="http://schemas.microsoft.com/office/word/2016/wordml/cid" xmlns:w16="http://schemas.microsoft.com/office/word/2018/wordml" xmlns:w16du="http://schemas.microsoft.com/office/word/2023/wordml/word16du" xmlns:w16sdtdh="http://schemas.microsoft.com/office/word/2020/wordml/sdtdatahash" xmlns:w16se="http://schemas.microsoft.com/office/word/2015/wordml/symex" xmlns:wpg="http://schemas.microsoft.com/office/word/2010/wordprocessingGroup" xmlns:wpi="http://schemas.microsoft.com/office/word/2010/wordprocessingInk" xmlns:wne="http://schemas.microsoft.com/office/word/2006/wordml" xmlns:wps="http://schemas.microsoft.com/office/word/2010/wordprocessingShape" mc:Ignorable="w14 w15 w16se w16cid w16 w16cex w16sdtdh wp14">
   <w:endnote w:type="separator" w:id="-1">
     <w:p>
       <w:r>
@@ -7012,15 +6735,16 @@
 </file>
 
 <file path=word/footer1.xml><?xml version="1.0" encoding="utf-8"?>
-<w:ftr xmlns:wpc="http://schemas.microsoft.com/office/word/2010/wordprocessingCanvas" xmlns:cx="http://schemas.microsoft.com/office/drawing/2014/chartex" xmlns:cx1="http://schemas.microsoft.com/office/drawing/2015/9/8/chartex" xmlns:mc="http://schemas.openxmlformats.org/markup-compatibility/2006" xmlns:o="urn:schemas-microsoft-com:office:office" xmlns:r="http://schemas.openxmlformats.org/officeDocument/2006/relationships" xmlns:m="http://schemas.openxmlformats.org/officeDocument/2006/math" xmlns:v="urn:schemas-microsoft-com:vml" xmlns:wp14="http://schemas.microsoft.com/office/word/2010/wordprocessingDrawing" xmlns:wp="http://schemas.openxmlformats.org/drawingml/2006/wordprocessingDrawing" xmlns:w10="urn:schemas-microsoft-com:office:word" xmlns:w="http://schemas.openxmlformats.org/wordprocessingml/2006/main" xmlns:w14="http://schemas.microsoft.com/office/word/2010/wordml" xmlns:w15="http://schemas.microsoft.com/office/word/2012/wordml" xmlns:w16se="http://schemas.microsoft.com/office/word/2015/wordml/symex" xmlns:wpg="http://schemas.microsoft.com/office/word/2010/wordprocessingGroup" xmlns:wpi="http://schemas.microsoft.com/office/word/2010/wordprocessingInk" xmlns:wne="http://schemas.microsoft.com/office/word/2006/wordml" xmlns:wps="http://schemas.microsoft.com/office/word/2010/wordprocessingShape" mc:Ignorable="w14 w15 w16se wp14">
+<w:ftr xmlns:wpc="http://schemas.microsoft.com/office/word/2010/wordprocessingCanvas" xmlns:cx="http://schemas.microsoft.com/office/drawing/2014/chartex" xmlns:cx1="http://schemas.microsoft.com/office/drawing/2015/9/8/chartex" xmlns:cx2="http://schemas.microsoft.com/office/drawing/2015/10/21/chartex" xmlns:cx3="http://schemas.microsoft.com/office/drawing/2016/5/9/chartex" xmlns:cx4="http://schemas.microsoft.com/office/drawing/2016/5/10/chartex" xmlns:cx5="http://schemas.microsoft.com/office/drawing/2016/5/11/chartex" xmlns:cx6="http://schemas.microsoft.com/office/drawing/2016/5/12/chartex" xmlns:cx7="http://schemas.microsoft.com/office/drawing/2016/5/13/chartex" xmlns:cx8="http://schemas.microsoft.com/office/drawing/2016/5/14/chartex" xmlns:mc="http://schemas.openxmlformats.org/markup-compatibility/2006" xmlns:aink="http://schemas.microsoft.com/office/drawing/2016/ink" xmlns:am3d="http://schemas.microsoft.com/office/drawing/2017/model3d" xmlns:o="urn:schemas-microsoft-com:office:office" xmlns:oel="http://schemas.microsoft.com/office/2019/extlst" xmlns:r="http://schemas.openxmlformats.org/officeDocument/2006/relationships" xmlns:m="http://schemas.openxmlformats.org/officeDocument/2006/math" xmlns:v="urn:schemas-microsoft-com:vml" xmlns:wp14="http://schemas.microsoft.com/office/word/2010/wordprocessingDrawing" xmlns:wp="http://schemas.openxmlformats.org/drawingml/2006/wordprocessingDrawing" xmlns:w10="urn:schemas-microsoft-com:office:word" xmlns:w="http://schemas.openxmlformats.org/wordprocessingml/2006/main" xmlns:w14="http://schemas.microsoft.com/office/word/2010/wordml" xmlns:w15="http://schemas.microsoft.com/office/word/2012/wordml" xmlns:w16cex="http://schemas.microsoft.com/office/word/2018/wordml/cex" xmlns:w16cid="http://schemas.microsoft.com/office/word/2016/wordml/cid" xmlns:w16="http://schemas.microsoft.com/office/word/2018/wordml" xmlns:w16du="http://schemas.microsoft.com/office/word/2023/wordml/word16du" xmlns:w16sdtdh="http://schemas.microsoft.com/office/word/2020/wordml/sdtdatahash" xmlns:w16se="http://schemas.microsoft.com/office/word/2015/wordml/symex" xmlns:wpg="http://schemas.microsoft.com/office/word/2010/wordprocessingGroup" xmlns:wpi="http://schemas.microsoft.com/office/word/2010/wordprocessingInk" xmlns:wne="http://schemas.microsoft.com/office/word/2006/wordml" xmlns:wps="http://schemas.microsoft.com/office/word/2010/wordprocessingShape" mc:Ignorable="w14 w15 w16se w16cid w16 w16cex w16sdtdh wp14">
   <w:p>
     <w:pPr>
       <w:pStyle w:val="Piedepgina"/>
-      <w:jc w:val="right"/>
+      <w:jc w:val="center"/>
       <w:rPr>
         <w:rFonts w:ascii="Calibri" w:hAnsi="Calibri"/>
         <w:sz w:val="22"/>
         <w:szCs w:val="22"/>
+        <w:lang w:val="es-MX"/>
       </w:rPr>
     </w:pPr>
     <w:r>
@@ -7044,8 +6768,9 @@
         <w:rFonts w:ascii="Calibri" w:hAnsi="Calibri"/>
         <w:sz w:val="22"/>
         <w:szCs w:val="22"/>
+        <w:lang w:val="es-MX"/>
       </w:rPr>
-      <w:t>3</w:t>
+      <w:t>04</w:t>
     </w:r>
   </w:p>
   <w:p>
@@ -7064,7 +6789,7 @@
 </file>
 
 <file path=word/footnotes.xml><?xml version="1.0" encoding="utf-8"?>
-<w:footnotes xmlns:wpc="http://schemas.microsoft.com/office/word/2010/wordprocessingCanvas" xmlns:cx="http://schemas.microsoft.com/office/drawing/2014/chartex" xmlns:cx1="http://schemas.microsoft.com/office/drawing/2015/9/8/chartex" xmlns:mc="http://schemas.openxmlformats.org/markup-compatibility/2006" xmlns:o="urn:schemas-microsoft-com:office:office" xmlns:r="http://schemas.openxmlformats.org/officeDocument/2006/relationships" xmlns:m="http://schemas.openxmlformats.org/officeDocument/2006/math" xmlns:v="urn:schemas-microsoft-com:vml" xmlns:wp14="http://schemas.microsoft.com/office/word/2010/wordprocessingDrawing" xmlns:wp="http://schemas.openxmlformats.org/drawingml/2006/wordprocessingDrawing" xmlns:w10="urn:schemas-microsoft-com:office:word" xmlns:w="http://schemas.openxmlformats.org/wordprocessingml/2006/main" xmlns:w14="http://schemas.microsoft.com/office/word/2010/wordml" xmlns:w15="http://schemas.microsoft.com/office/word/2012/wordml" xmlns:w16se="http://schemas.microsoft.com/office/word/2015/wordml/symex" xmlns:wpg="http://schemas.microsoft.com/office/word/2010/wordprocessingGroup" xmlns:wpi="http://schemas.microsoft.com/office/word/2010/wordprocessingInk" xmlns:wne="http://schemas.microsoft.com/office/word/2006/wordml" xmlns:wps="http://schemas.microsoft.com/office/word/2010/wordprocessingShape" mc:Ignorable="w14 w15 w16se wp14">
+<w:footnotes xmlns:wpc="http://schemas.microsoft.com/office/word/2010/wordprocessingCanvas" xmlns:cx="http://schemas.microsoft.com/office/drawing/2014/chartex" xmlns:cx1="http://schemas.microsoft.com/office/drawing/2015/9/8/chartex" xmlns:cx2="http://schemas.microsoft.com/office/drawing/2015/10/21/chartex" xmlns:cx3="http://schemas.microsoft.com/office/drawing/2016/5/9/chartex" xmlns:cx4="http://schemas.microsoft.com/office/drawing/2016/5/10/chartex" xmlns:cx5="http://schemas.microsoft.com/office/drawing/2016/5/11/chartex" xmlns:cx6="http://schemas.microsoft.com/office/drawing/2016/5/12/chartex" xmlns:cx7="http://schemas.microsoft.com/office/drawing/2016/5/13/chartex" xmlns:cx8="http://schemas.microsoft.com/office/drawing/2016/5/14/chartex" xmlns:mc="http://schemas.openxmlformats.org/markup-compatibility/2006" xmlns:aink="http://schemas.microsoft.com/office/drawing/2016/ink" xmlns:am3d="http://schemas.microsoft.com/office/drawing/2017/model3d" xmlns:o="urn:schemas-microsoft-com:office:office" xmlns:oel="http://schemas.microsoft.com/office/2019/extlst" xmlns:r="http://schemas.openxmlformats.org/officeDocument/2006/relationships" xmlns:m="http://schemas.openxmlformats.org/officeDocument/2006/math" xmlns:v="urn:schemas-microsoft-com:vml" xmlns:wp14="http://schemas.microsoft.com/office/word/2010/wordprocessingDrawing" xmlns:wp="http://schemas.openxmlformats.org/drawingml/2006/wordprocessingDrawing" xmlns:w10="urn:schemas-microsoft-com:office:word" xmlns:w="http://schemas.openxmlformats.org/wordprocessingml/2006/main" xmlns:w14="http://schemas.microsoft.com/office/word/2010/wordml" xmlns:w15="http://schemas.microsoft.com/office/word/2012/wordml" xmlns:w16cex="http://schemas.microsoft.com/office/word/2018/wordml/cex" xmlns:w16cid="http://schemas.microsoft.com/office/word/2016/wordml/cid" xmlns:w16="http://schemas.microsoft.com/office/word/2018/wordml" xmlns:w16du="http://schemas.microsoft.com/office/word/2023/wordml/word16du" xmlns:w16sdtdh="http://schemas.microsoft.com/office/word/2020/wordml/sdtdatahash" xmlns:w16se="http://schemas.microsoft.com/office/word/2015/wordml/symex" xmlns:wpg="http://schemas.microsoft.com/office/word/2010/wordprocessingGroup" xmlns:wpi="http://schemas.microsoft.com/office/word/2010/wordprocessingInk" xmlns:wne="http://schemas.microsoft.com/office/word/2006/wordml" xmlns:wps="http://schemas.microsoft.com/office/word/2010/wordprocessingShape" mc:Ignorable="w14 w15 w16se w16cid w16 w16cex w16sdtdh wp14">
   <w:footnote w:type="separator" w:id="-1">
     <w:p>
       <w:r>
@@ -7083,297 +6808,71 @@
 </file>
 
 <file path=word/header1.xml><?xml version="1.0" encoding="utf-8"?>
-<w:hdr xmlns:wpc="http://schemas.microsoft.com/office/word/2010/wordprocessingCanvas" xmlns:cx="http://schemas.microsoft.com/office/drawing/2014/chartex" xmlns:cx1="http://schemas.microsoft.com/office/drawing/2015/9/8/chartex" xmlns:mc="http://schemas.openxmlformats.org/markup-compatibility/2006" xmlns:o="urn:schemas-microsoft-com:office:office" xmlns:r="http://schemas.openxmlformats.org/officeDocument/2006/relationships" xmlns:m="http://schemas.openxmlformats.org/officeDocument/2006/math" xmlns:v="urn:schemas-microsoft-com:vml" xmlns:wp14="http://schemas.microsoft.com/office/word/2010/wordprocessingDrawing" xmlns:wp="http://schemas.openxmlformats.org/drawingml/2006/wordprocessingDrawing" xmlns:w10="urn:schemas-microsoft-com:office:word" xmlns:w="http://schemas.openxmlformats.org/wordprocessingml/2006/main" xmlns:w14="http://schemas.microsoft.com/office/word/2010/wordml" xmlns:w15="http://schemas.microsoft.com/office/word/2012/wordml" xmlns:w16se="http://schemas.microsoft.com/office/word/2015/wordml/symex" xmlns:wpg="http://schemas.microsoft.com/office/word/2010/wordprocessingGroup" xmlns:wpi="http://schemas.microsoft.com/office/word/2010/wordprocessingInk" xmlns:wne="http://schemas.microsoft.com/office/word/2006/wordml" xmlns:wps="http://schemas.microsoft.com/office/word/2010/wordprocessingShape" mc:Ignorable="w14 w15 w16se wp14">
-  <w:tbl>
-    <w:tblPr>
-      <w:tblW w:w="5282" w:type="pct"/>
-      <w:tblInd w:w="-459" w:type="dxa"/>
-      <w:tblBorders>
-        <w:top w:val="single" w:sz="4" w:space="0" w:color="auto"/>
-        <w:left w:val="single" w:sz="4" w:space="0" w:color="auto"/>
-        <w:bottom w:val="single" w:sz="4" w:space="0" w:color="auto"/>
-        <w:right w:val="single" w:sz="4" w:space="0" w:color="auto"/>
-        <w:insideH w:val="single" w:sz="4" w:space="0" w:color="auto"/>
-        <w:insideV w:val="single" w:sz="4" w:space="0" w:color="auto"/>
-      </w:tblBorders>
-      <w:tblLayout w:type="fixed"/>
-      <w:tblLook w:val="04A0" w:firstRow="1" w:lastRow="0" w:firstColumn="1" w:lastColumn="0" w:noHBand="0" w:noVBand="1"/>
-    </w:tblPr>
-    <w:tblGrid>
-      <w:gridCol w:w="3431"/>
-      <w:gridCol w:w="5388"/>
-    </w:tblGrid>
-    <w:tr>
-      <w:trPr>
-        <w:trHeight w:val="358"/>
-      </w:trPr>
-      <w:tc>
-        <w:tcPr>
-          <w:tcW w:w="1945" w:type="pct"/>
-          <w:vMerge w:val="restart"/>
-          <w:tcBorders>
-            <w:top w:val="single" w:sz="4" w:space="0" w:color="auto"/>
-            <w:left w:val="single" w:sz="4" w:space="0" w:color="auto"/>
-            <w:bottom w:val="single" w:sz="4" w:space="0" w:color="auto"/>
-            <w:right w:val="single" w:sz="4" w:space="0" w:color="auto"/>
-          </w:tcBorders>
-          <w:shd w:val="clear" w:color="auto" w:fill="auto"/>
-          <w:noWrap/>
-        </w:tcPr>
-        <w:p>
-          <w:pPr>
-            <w:jc w:val="both"/>
-            <w:rPr>
-              <w:rFonts w:cs="Calibri"/>
-              <w:sz w:val="6"/>
-              <w:szCs w:val="16"/>
-            </w:rPr>
-          </w:pPr>
-          <w:r>
-            <w:rPr>
-              <w:rFonts w:cs="Calibri"/>
-              <w:noProof/>
-              <w:sz w:val="6"/>
-              <w:szCs w:val="16"/>
-              <w:lang w:eastAsia="es-CO"/>
-            </w:rPr>
-            <w:drawing>
-              <wp:inline distT="0" distB="0" distL="0" distR="0">
-                <wp:extent cx="1924050" cy="1019175"/>
-                <wp:effectExtent l="0" t="0" r="0" b="9525"/>
-                <wp:docPr id="1" name="Imagen 1" descr="C:\Users\nneirar\AppData\Local\Microsoft\Windows\Temporary Internet Files\Content.Word\SIGA-CALIDAD.JPG"/>
-                <wp:cNvGraphicFramePr>
-                  <a:graphicFrameLocks xmlns:a="http://schemas.openxmlformats.org/drawingml/2006/main" noChangeAspect="1"/>
-                </wp:cNvGraphicFramePr>
-                <a:graphic xmlns:a="http://schemas.openxmlformats.org/drawingml/2006/main">
-                  <a:graphicData uri="http://schemas.openxmlformats.org/drawingml/2006/picture">
-                    <pic:pic xmlns:pic="http://schemas.openxmlformats.org/drawingml/2006/picture">
-                      <pic:nvPicPr>
-                        <pic:cNvPr id="0" name="Imagen 1" descr="C:\Users\nneirar\AppData\Local\Microsoft\Windows\Temporary Internet Files\Content.Word\SIGA-CALIDAD.JPG"/>
-                        <pic:cNvPicPr>
-                          <a:picLocks noChangeAspect="1" noChangeArrowheads="1"/>
-                        </pic:cNvPicPr>
-                      </pic:nvPicPr>
-                      <pic:blipFill>
-                        <a:blip r:embed="rId1">
-                          <a:extLst>
-                            <a:ext uri="{28A0092B-C50C-407E-A947-70E740481C1C}">
-                              <a14:useLocalDpi xmlns:a14="http://schemas.microsoft.com/office/drawing/2010/main" val="0"/>
-                            </a:ext>
-                          </a:extLst>
-                        </a:blip>
-                        <a:srcRect l="17102" t="13969" r="15158" b="26242"/>
-                        <a:stretch>
-                          <a:fillRect/>
-                        </a:stretch>
-                      </pic:blipFill>
-                      <pic:spPr bwMode="auto">
-                        <a:xfrm>
-                          <a:off x="0" y="0"/>
-                          <a:ext cx="1924050" cy="1019175"/>
-                        </a:xfrm>
-                        <a:prstGeom prst="rect">
-                          <a:avLst/>
-                        </a:prstGeom>
-                        <a:noFill/>
-                        <a:ln>
-                          <a:noFill/>
-                        </a:ln>
-                      </pic:spPr>
-                    </pic:pic>
-                  </a:graphicData>
-                </a:graphic>
-              </wp:inline>
-            </w:drawing>
-          </w:r>
-        </w:p>
-      </w:tc>
-      <w:tc>
-        <w:tcPr>
-          <w:tcW w:w="3055" w:type="pct"/>
-          <w:vMerge w:val="restart"/>
-          <w:tcBorders>
-            <w:top w:val="single" w:sz="4" w:space="0" w:color="auto"/>
-            <w:left w:val="single" w:sz="4" w:space="0" w:color="auto"/>
-            <w:bottom w:val="single" w:sz="4" w:space="0" w:color="auto"/>
-            <w:right w:val="single" w:sz="4" w:space="0" w:color="auto"/>
-          </w:tcBorders>
-          <w:shd w:val="clear" w:color="auto" w:fill="auto"/>
-          <w:vAlign w:val="center"/>
-        </w:tcPr>
-        <w:p>
-          <w:pPr>
-            <w:contextualSpacing/>
-            <w:jc w:val="center"/>
-          </w:pPr>
-        </w:p>
-        <w:p>
-          <w:pPr>
-            <w:jc w:val="center"/>
-            <w:rPr>
-              <w:rFonts w:ascii="Calibri" w:hAnsi="Calibri" w:cs="Calibri"/>
-            </w:rPr>
-          </w:pPr>
-          <w:r>
-            <w:rPr>
-              <w:rFonts w:ascii="Calibri" w:hAnsi="Calibri" w:cs="Calibri"/>
-            </w:rPr>
-            <w:t xml:space="preserve">Formato </w:t>
-          </w:r>
-          <w:hyperlink r:id="rId2" w:tgtFrame="_blank" w:tooltip="Descargar el Documento" w:history="1">
-            <w:r>
-              <w:rPr>
-                <w:rFonts w:ascii="Calibri" w:hAnsi="Calibri" w:cs="Calibri"/>
-              </w:rPr>
-              <w:t>Planeación, Seguimiento y Evaluación Etapa Productiva</w:t>
-            </w:r>
-          </w:hyperlink>
-        </w:p>
-        <w:p>
-          <w:pPr>
-            <w:contextualSpacing/>
-            <w:jc w:val="center"/>
-            <w:rPr>
-              <w:color w:val="00B0F0"/>
-            </w:rPr>
-          </w:pPr>
-        </w:p>
-      </w:tc>
-    </w:tr>
-    <w:tr>
-      <w:trPr>
-        <w:trHeight w:val="481"/>
-      </w:trPr>
-      <w:tc>
-        <w:tcPr>
-          <w:tcW w:w="1945" w:type="pct"/>
-          <w:vMerge/>
-          <w:shd w:val="clear" w:color="auto" w:fill="auto"/>
-          <w:noWrap/>
-        </w:tcPr>
-        <w:p>
-          <w:pPr>
-            <w:jc w:val="both"/>
-            <w:rPr>
-              <w:rFonts w:cs="Calibri"/>
-              <w:noProof/>
-              <w:sz w:val="20"/>
-              <w:lang w:eastAsia="es-CO"/>
-            </w:rPr>
-          </w:pPr>
-        </w:p>
-      </w:tc>
-      <w:tc>
-        <w:tcPr>
-          <w:tcW w:w="3055" w:type="pct"/>
-          <w:vMerge/>
-          <w:shd w:val="clear" w:color="auto" w:fill="auto"/>
-        </w:tcPr>
-        <w:p>
-          <w:pPr>
-            <w:jc w:val="center"/>
-            <w:rPr>
-              <w:rFonts w:cs="Calibri"/>
-              <w:b/>
-              <w:bCs/>
-              <w:sz w:val="20"/>
-            </w:rPr>
-          </w:pPr>
-        </w:p>
-      </w:tc>
-    </w:tr>
-    <w:tr>
-      <w:trPr>
-        <w:trHeight w:val="481"/>
-      </w:trPr>
-      <w:tc>
-        <w:tcPr>
-          <w:tcW w:w="1945" w:type="pct"/>
-          <w:vMerge/>
-          <w:shd w:val="clear" w:color="auto" w:fill="auto"/>
-          <w:noWrap/>
-        </w:tcPr>
-        <w:p>
-          <w:pPr>
-            <w:jc w:val="both"/>
-            <w:rPr>
-              <w:rFonts w:cs="Calibri"/>
-              <w:noProof/>
-              <w:sz w:val="20"/>
-              <w:lang w:eastAsia="es-CO"/>
-            </w:rPr>
-          </w:pPr>
-        </w:p>
-      </w:tc>
-      <w:tc>
-        <w:tcPr>
-          <w:tcW w:w="3055" w:type="pct"/>
-          <w:vMerge/>
-          <w:shd w:val="clear" w:color="auto" w:fill="auto"/>
-        </w:tcPr>
-        <w:p>
-          <w:pPr>
-            <w:jc w:val="center"/>
-            <w:rPr>
-              <w:rFonts w:cs="Calibri"/>
-              <w:b/>
-              <w:bCs/>
-              <w:sz w:val="20"/>
-            </w:rPr>
-          </w:pPr>
-        </w:p>
-      </w:tc>
-    </w:tr>
-    <w:tr>
-      <w:trPr>
-        <w:trHeight w:val="515"/>
-      </w:trPr>
-      <w:tc>
-        <w:tcPr>
-          <w:tcW w:w="1945" w:type="pct"/>
-          <w:vMerge/>
-          <w:shd w:val="clear" w:color="auto" w:fill="auto"/>
-        </w:tcPr>
-        <w:p>
-          <w:pPr>
-            <w:jc w:val="both"/>
-            <w:rPr>
-              <w:rFonts w:cs="Calibri"/>
-              <w:sz w:val="20"/>
-            </w:rPr>
-          </w:pPr>
-        </w:p>
-      </w:tc>
-      <w:tc>
-        <w:tcPr>
-          <w:tcW w:w="3055" w:type="pct"/>
-          <w:vMerge/>
-          <w:shd w:val="clear" w:color="auto" w:fill="auto"/>
-        </w:tcPr>
-        <w:p>
-          <w:pPr>
-            <w:jc w:val="both"/>
-            <w:rPr>
-              <w:rFonts w:cs="Calibri"/>
-              <w:b/>
-              <w:bCs/>
-              <w:sz w:val="20"/>
-            </w:rPr>
-          </w:pPr>
-        </w:p>
-      </w:tc>
-    </w:tr>
-  </w:tbl>
+<w:hdr xmlns:wpc="http://schemas.microsoft.com/office/word/2010/wordprocessingCanvas" xmlns:cx="http://schemas.microsoft.com/office/drawing/2014/chartex" xmlns:cx1="http://schemas.microsoft.com/office/drawing/2015/9/8/chartex" xmlns:cx2="http://schemas.microsoft.com/office/drawing/2015/10/21/chartex" xmlns:cx3="http://schemas.microsoft.com/office/drawing/2016/5/9/chartex" xmlns:cx4="http://schemas.microsoft.com/office/drawing/2016/5/10/chartex" xmlns:cx5="http://schemas.microsoft.com/office/drawing/2016/5/11/chartex" xmlns:cx6="http://schemas.microsoft.com/office/drawing/2016/5/12/chartex" xmlns:cx7="http://schemas.microsoft.com/office/drawing/2016/5/13/chartex" xmlns:cx8="http://schemas.microsoft.com/office/drawing/2016/5/14/chartex" xmlns:mc="http://schemas.openxmlformats.org/markup-compatibility/2006" xmlns:aink="http://schemas.microsoft.com/office/drawing/2016/ink" xmlns:am3d="http://schemas.microsoft.com/office/drawing/2017/model3d" xmlns:o="urn:schemas-microsoft-com:office:office" xmlns:oel="http://schemas.microsoft.com/office/2019/extlst" xmlns:r="http://schemas.openxmlformats.org/officeDocument/2006/relationships" xmlns:m="http://schemas.openxmlformats.org/officeDocument/2006/math" xmlns:v="urn:schemas-microsoft-com:vml" xmlns:wp14="http://schemas.microsoft.com/office/word/2010/wordprocessingDrawing" xmlns:wp="http://schemas.openxmlformats.org/drawingml/2006/wordprocessingDrawing" xmlns:w10="urn:schemas-microsoft-com:office:word" xmlns:w="http://schemas.openxmlformats.org/wordprocessingml/2006/main" xmlns:w14="http://schemas.microsoft.com/office/word/2010/wordml" xmlns:w15="http://schemas.microsoft.com/office/word/2012/wordml" xmlns:w16cex="http://schemas.microsoft.com/office/word/2018/wordml/cex" xmlns:w16cid="http://schemas.microsoft.com/office/word/2016/wordml/cid" xmlns:w16="http://schemas.microsoft.com/office/word/2018/wordml" xmlns:w16du="http://schemas.microsoft.com/office/word/2023/wordml/word16du" xmlns:w16sdtdh="http://schemas.microsoft.com/office/word/2020/wordml/sdtdatahash" xmlns:w16se="http://schemas.microsoft.com/office/word/2015/wordml/symex" xmlns:wpg="http://schemas.microsoft.com/office/word/2010/wordprocessingGroup" xmlns:wpi="http://schemas.microsoft.com/office/word/2010/wordprocessingInk" xmlns:wne="http://schemas.microsoft.com/office/word/2006/wordml" xmlns:wps="http://schemas.microsoft.com/office/word/2010/wordprocessingShape" mc:Ignorable="w14 w15 w16se w16cid w16 w16cex w16sdtdh wp14">
   <w:p>
     <w:pPr>
       <w:pStyle w:val="Encabezado"/>
+      <w:jc w:val="center"/>
     </w:pPr>
+    <w:r>
+      <w:rPr>
+        <w:noProof/>
+        <w:lang w:eastAsia="es-CO"/>
+      </w:rPr>
+      <w:drawing>
+        <wp:inline distT="0" distB="0" distL="0" distR="0" wp14:anchorId="10D95E09" wp14:editId="7DF93AC2">
+          <wp:extent cx="592455" cy="561340"/>
+          <wp:effectExtent l="0" t="0" r="0" b="0"/>
+          <wp:docPr id="7" name="Imagen 7">
+            <a:extLst xmlns:a="http://schemas.openxmlformats.org/drawingml/2006/main">
+              <a:ext uri="{C183D7F6-B498-43B3-948B-1728B52AA6E4}">
+                <adec:decorative xmlns:adec="http://schemas.microsoft.com/office/drawing/2017/decorative" val="1"/>
+              </a:ext>
+            </a:extLst>
+          </wp:docPr>
+          <wp:cNvGraphicFramePr>
+            <a:graphicFrameLocks xmlns:a="http://schemas.openxmlformats.org/drawingml/2006/main" noChangeAspect="1"/>
+          </wp:cNvGraphicFramePr>
+          <a:graphic xmlns:a="http://schemas.openxmlformats.org/drawingml/2006/main">
+            <a:graphicData uri="http://schemas.openxmlformats.org/drawingml/2006/picture">
+              <pic:pic xmlns:pic="http://schemas.openxmlformats.org/drawingml/2006/picture">
+                <pic:nvPicPr>
+                  <pic:cNvPr id="7" name="Imagen 7">
+                    <a:extLst>
+                      <a:ext uri="{C183D7F6-B498-43B3-948B-1728B52AA6E4}">
+                        <adec:decorative xmlns:adec="http://schemas.microsoft.com/office/drawing/2017/decorative" val="1"/>
+                      </a:ext>
+                    </a:extLst>
+                  </pic:cNvPr>
+                  <pic:cNvPicPr/>
+                </pic:nvPicPr>
+                <pic:blipFill>
+                  <a:blip r:embed="rId1"/>
+                  <a:stretch>
+                    <a:fillRect/>
+                  </a:stretch>
+                </pic:blipFill>
+                <pic:spPr>
+                  <a:xfrm>
+                    <a:off x="0" y="0"/>
+                    <a:ext cx="592455" cy="561340"/>
+                  </a:xfrm>
+                  <a:prstGeom prst="rect">
+                    <a:avLst/>
+                  </a:prstGeom>
+                </pic:spPr>
+              </pic:pic>
+            </a:graphicData>
+          </a:graphic>
+        </wp:inline>
+      </w:drawing>
+    </w:r>
   </w:p>
 </w:hdr>
 </file>
 
 <file path=word/header2.xml><?xml version="1.0" encoding="utf-8"?>
-<w:hdr xmlns:wpc="http://schemas.microsoft.com/office/word/2010/wordprocessingCanvas" xmlns:cx="http://schemas.microsoft.com/office/drawing/2014/chartex" xmlns:cx1="http://schemas.microsoft.com/office/drawing/2015/9/8/chartex" xmlns:mc="http://schemas.openxmlformats.org/markup-compatibility/2006" xmlns:o="urn:schemas-microsoft-com:office:office" xmlns:r="http://schemas.openxmlformats.org/officeDocument/2006/relationships" xmlns:m="http://schemas.openxmlformats.org/officeDocument/2006/math" xmlns:v="urn:schemas-microsoft-com:vml" xmlns:wp14="http://schemas.microsoft.com/office/word/2010/wordprocessingDrawing" xmlns:wp="http://schemas.openxmlformats.org/drawingml/2006/wordprocessingDrawing" xmlns:w10="urn:schemas-microsoft-com:office:word" xmlns:w="http://schemas.openxmlformats.org/wordprocessingml/2006/main" xmlns:w14="http://schemas.microsoft.com/office/word/2010/wordml" xmlns:w15="http://schemas.microsoft.com/office/word/2012/wordml" xmlns:w16se="http://schemas.microsoft.com/office/word/2015/wordml/symex" xmlns:wpg="http://schemas.microsoft.com/office/word/2010/wordprocessingGroup" xmlns:wpi="http://schemas.microsoft.com/office/word/2010/wordprocessingInk" xmlns:wne="http://schemas.microsoft.com/office/word/2006/wordml" xmlns:wps="http://schemas.microsoft.com/office/word/2010/wordprocessingShape" mc:Ignorable="w14 w15 w16se wp14">
+<w:hdr xmlns:wpc="http://schemas.microsoft.com/office/word/2010/wordprocessingCanvas" xmlns:cx="http://schemas.microsoft.com/office/drawing/2014/chartex" xmlns:cx1="http://schemas.microsoft.com/office/drawing/2015/9/8/chartex" xmlns:cx2="http://schemas.microsoft.com/office/drawing/2015/10/21/chartex" xmlns:cx3="http://schemas.microsoft.com/office/drawing/2016/5/9/chartex" xmlns:cx4="http://schemas.microsoft.com/office/drawing/2016/5/10/chartex" xmlns:cx5="http://schemas.microsoft.com/office/drawing/2016/5/11/chartex" xmlns:cx6="http://schemas.microsoft.com/office/drawing/2016/5/12/chartex" xmlns:cx7="http://schemas.microsoft.com/office/drawing/2016/5/13/chartex" xmlns:cx8="http://schemas.microsoft.com/office/drawing/2016/5/14/chartex" xmlns:mc="http://schemas.openxmlformats.org/markup-compatibility/2006" xmlns:aink="http://schemas.microsoft.com/office/drawing/2016/ink" xmlns:am3d="http://schemas.microsoft.com/office/drawing/2017/model3d" xmlns:o="urn:schemas-microsoft-com:office:office" xmlns:oel="http://schemas.microsoft.com/office/2019/extlst" xmlns:r="http://schemas.openxmlformats.org/officeDocument/2006/relationships" xmlns:m="http://schemas.openxmlformats.org/officeDocument/2006/math" xmlns:v="urn:schemas-microsoft-com:vml" xmlns:wp14="http://schemas.microsoft.com/office/word/2010/wordprocessingDrawing" xmlns:wp="http://schemas.openxmlformats.org/drawingml/2006/wordprocessingDrawing" xmlns:w10="urn:schemas-microsoft-com:office:word" xmlns:w="http://schemas.openxmlformats.org/wordprocessingml/2006/main" xmlns:w14="http://schemas.microsoft.com/office/word/2010/wordml" xmlns:w15="http://schemas.microsoft.com/office/word/2012/wordml" xmlns:w16cex="http://schemas.microsoft.com/office/word/2018/wordml/cex" xmlns:w16cid="http://schemas.microsoft.com/office/word/2016/wordml/cid" xmlns:w16="http://schemas.microsoft.com/office/word/2018/wordml" xmlns:w16du="http://schemas.microsoft.com/office/word/2023/wordml/word16du" xmlns:w16sdtdh="http://schemas.microsoft.com/office/word/2020/wordml/sdtdatahash" xmlns:w16se="http://schemas.microsoft.com/office/word/2015/wordml/symex" xmlns:wpg="http://schemas.microsoft.com/office/word/2010/wordprocessingGroup" xmlns:wpi="http://schemas.microsoft.com/office/word/2010/wordprocessingInk" xmlns:wne="http://schemas.microsoft.com/office/word/2006/wordml" xmlns:wps="http://schemas.microsoft.com/office/word/2010/wordprocessingShape" mc:Ignorable="w14 w15 w16se w16cid w16 w16cex w16sdtdh wp14">
   <w:tbl>
     <w:tblPr>
       <w:tblW w:w="10294" w:type="dxa"/>
@@ -7421,7 +6920,7 @@
               <w:lang w:eastAsia="es-CO"/>
             </w:rPr>
             <w:drawing>
-              <wp:anchor distT="0" distB="0" distL="114300" distR="114300" simplePos="0" relativeHeight="251657728" behindDoc="0" locked="0" layoutInCell="1" allowOverlap="1">
+              <wp:anchor distT="0" distB="0" distL="114300" distR="114300" simplePos="0" relativeHeight="251657728" behindDoc="0" locked="0" layoutInCell="1" allowOverlap="1" wp14:anchorId="047E0442" wp14:editId="71760A67">
                 <wp:simplePos x="0" y="0"/>
                 <wp:positionH relativeFrom="column">
                   <wp:posOffset>76200</wp:posOffset>
@@ -7552,7 +7051,7 @@
 </file>
 
 <file path=word/numbering.xml><?xml version="1.0" encoding="utf-8"?>
-<w:numbering xmlns:wpc="http://schemas.microsoft.com/office/word/2010/wordprocessingCanvas" xmlns:cx="http://schemas.microsoft.com/office/drawing/2014/chartex" xmlns:cx1="http://schemas.microsoft.com/office/drawing/2015/9/8/chartex" xmlns:mc="http://schemas.openxmlformats.org/markup-compatibility/2006" xmlns:o="urn:schemas-microsoft-com:office:office" xmlns:r="http://schemas.openxmlformats.org/officeDocument/2006/relationships" xmlns:m="http://schemas.openxmlformats.org/officeDocument/2006/math" xmlns:v="urn:schemas-microsoft-com:vml" xmlns:wp14="http://schemas.microsoft.com/office/word/2010/wordprocessingDrawing" xmlns:wp="http://schemas.openxmlformats.org/drawingml/2006/wordprocessingDrawing" xmlns:w10="urn:schemas-microsoft-com:office:word" xmlns:w="http://schemas.openxmlformats.org/wordprocessingml/2006/main" xmlns:w14="http://schemas.microsoft.com/office/word/2010/wordml" xmlns:w15="http://schemas.microsoft.com/office/word/2012/wordml" xmlns:w16se="http://schemas.microsoft.com/office/word/2015/wordml/symex" xmlns:wpg="http://schemas.microsoft.com/office/word/2010/wordprocessingGroup" xmlns:wpi="http://schemas.microsoft.com/office/word/2010/wordprocessingInk" xmlns:wne="http://schemas.microsoft.com/office/word/2006/wordml" xmlns:wps="http://schemas.microsoft.com/office/word/2010/wordprocessingShape" mc:Ignorable="w14 w15 w16se wp14">
+<w:numbering xmlns:wpc="http://schemas.microsoft.com/office/word/2010/wordprocessingCanvas" xmlns:cx="http://schemas.microsoft.com/office/drawing/2014/chartex" xmlns:cx1="http://schemas.microsoft.com/office/drawing/2015/9/8/chartex" xmlns:cx2="http://schemas.microsoft.com/office/drawing/2015/10/21/chartex" xmlns:cx3="http://schemas.microsoft.com/office/drawing/2016/5/9/chartex" xmlns:cx4="http://schemas.microsoft.com/office/drawing/2016/5/10/chartex" xmlns:cx5="http://schemas.microsoft.com/office/drawing/2016/5/11/chartex" xmlns:cx6="http://schemas.microsoft.com/office/drawing/2016/5/12/chartex" xmlns:cx7="http://schemas.microsoft.com/office/drawing/2016/5/13/chartex" xmlns:cx8="http://schemas.microsoft.com/office/drawing/2016/5/14/chartex" xmlns:mc="http://schemas.openxmlformats.org/markup-compatibility/2006" xmlns:aink="http://schemas.microsoft.com/office/drawing/2016/ink" xmlns:am3d="http://schemas.microsoft.com/office/drawing/2017/model3d" xmlns:o="urn:schemas-microsoft-com:office:office" xmlns:oel="http://schemas.microsoft.com/office/2019/extlst" xmlns:r="http://schemas.openxmlformats.org/officeDocument/2006/relationships" xmlns:m="http://schemas.openxmlformats.org/officeDocument/2006/math" xmlns:v="urn:schemas-microsoft-com:vml" xmlns:wp14="http://schemas.microsoft.com/office/word/2010/wordprocessingDrawing" xmlns:wp="http://schemas.openxmlformats.org/drawingml/2006/wordprocessingDrawing" xmlns:w10="urn:schemas-microsoft-com:office:word" xmlns:w="http://schemas.openxmlformats.org/wordprocessingml/2006/main" xmlns:w14="http://schemas.microsoft.com/office/word/2010/wordml" xmlns:w15="http://schemas.microsoft.com/office/word/2012/wordml" xmlns:w16cex="http://schemas.microsoft.com/office/word/2018/wordml/cex" xmlns:w16cid="http://schemas.microsoft.com/office/word/2016/wordml/cid" xmlns:w16="http://schemas.microsoft.com/office/word/2018/wordml" xmlns:w16du="http://schemas.microsoft.com/office/word/2023/wordml/word16du" xmlns:w16sdtdh="http://schemas.microsoft.com/office/word/2020/wordml/sdtdatahash" xmlns:w16se="http://schemas.microsoft.com/office/word/2015/wordml/symex" xmlns:wpg="http://schemas.microsoft.com/office/word/2010/wordprocessingGroup" xmlns:wpi="http://schemas.microsoft.com/office/word/2010/wordprocessingInk" xmlns:wne="http://schemas.microsoft.com/office/word/2006/wordml" xmlns:wps="http://schemas.microsoft.com/office/word/2010/wordprocessingShape" mc:Ignorable="w14 w15 w16se w16cid w16 w16cex w16sdtdh wp14">
   <w:abstractNum w:abstractNumId="0" w15:restartNumberingAfterBreak="0">
     <w:nsid w:val="11DA114E"/>
     <w:multiLevelType w:val="hybridMultilevel"/>
@@ -8163,32 +7662,32 @@
       </w:pPr>
     </w:lvl>
   </w:abstractNum>
-  <w:num w:numId="1">
+  <w:num w:numId="1" w16cid:durableId="766073313">
     <w:abstractNumId w:val="0"/>
   </w:num>
-  <w:num w:numId="2">
+  <w:num w:numId="2" w16cid:durableId="1073502550">
     <w:abstractNumId w:val="4"/>
   </w:num>
-  <w:num w:numId="3">
+  <w:num w:numId="3" w16cid:durableId="1407872466">
     <w:abstractNumId w:val="2"/>
   </w:num>
-  <w:num w:numId="4">
+  <w:num w:numId="4" w16cid:durableId="893933184">
     <w:abstractNumId w:val="3"/>
   </w:num>
-  <w:num w:numId="5">
+  <w:num w:numId="5" w16cid:durableId="497383069">
     <w:abstractNumId w:val="6"/>
   </w:num>
-  <w:num w:numId="6">
+  <w:num w:numId="6" w16cid:durableId="846332228">
     <w:abstractNumId w:val="5"/>
   </w:num>
-  <w:num w:numId="7">
+  <w:num w:numId="7" w16cid:durableId="1732726949">
     <w:abstractNumId w:val="1"/>
   </w:num>
 </w:numbering>
 </file>
 
 <file path=word/styles.xml><?xml version="1.0" encoding="utf-8"?>
-<w:styles xmlns:mc="http://schemas.openxmlformats.org/markup-compatibility/2006" xmlns:r="http://schemas.openxmlformats.org/officeDocument/2006/relationships" xmlns:w="http://schemas.openxmlformats.org/wordprocessingml/2006/main" xmlns:w14="http://schemas.microsoft.com/office/word/2010/wordml" xmlns:w15="http://schemas.microsoft.com/office/word/2012/wordml" xmlns:w16se="http://schemas.microsoft.com/office/word/2015/wordml/symex" mc:Ignorable="w14 w15 w16se">
+<w:styles xmlns:mc="http://schemas.openxmlformats.org/markup-compatibility/2006" xmlns:r="http://schemas.openxmlformats.org/officeDocument/2006/relationships" xmlns:w="http://schemas.openxmlformats.org/wordprocessingml/2006/main" xmlns:w14="http://schemas.microsoft.com/office/word/2010/wordml" xmlns:w15="http://schemas.microsoft.com/office/word/2012/wordml" xmlns:w16cex="http://schemas.microsoft.com/office/word/2018/wordml/cex" xmlns:w16cid="http://schemas.microsoft.com/office/word/2016/wordml/cid" xmlns:w16="http://schemas.microsoft.com/office/word/2018/wordml" xmlns:w16sdtdh="http://schemas.microsoft.com/office/word/2020/wordml/sdtdatahash" xmlns:w16se="http://schemas.microsoft.com/office/word/2015/wordml/symex" mc:Ignorable="w14 w15 w16se w16cid w16 w16cex w16sdtdh">
   <w:docDefaults>
     <w:rPrDefault>
       <w:rPr>
@@ -8198,7 +7697,7 @@
     </w:rPrDefault>
     <w:pPrDefault/>
   </w:docDefaults>
-  <w:latentStyles w:defLockedState="0" w:defUIPriority="99" w:defSemiHidden="0" w:defUnhideWhenUsed="0" w:defQFormat="0" w:count="371">
+  <w:latentStyles w:defLockedState="0" w:defUIPriority="99" w:defSemiHidden="0" w:defUnhideWhenUsed="0" w:defQFormat="0" w:count="376">
     <w:lsdException w:name="Normal" w:uiPriority="0" w:qFormat="1"/>
     <w:lsdException w:name="heading 1" w:uiPriority="9" w:qFormat="1"/>
     <w:lsdException w:name="heading 2" w:semiHidden="1" w:uiPriority="9" w:unhideWhenUsed="1" w:qFormat="1"/>
@@ -8570,6 +8069,11 @@
     <w:lsdException w:name="List Table 5 Dark Accent 6" w:uiPriority="50"/>
     <w:lsdException w:name="List Table 6 Colorful Accent 6" w:uiPriority="51"/>
     <w:lsdException w:name="List Table 7 Colorful Accent 6" w:uiPriority="52"/>
+    <w:lsdException w:name="Mention" w:semiHidden="1" w:unhideWhenUsed="1"/>
+    <w:lsdException w:name="Smart Hyperlink" w:semiHidden="1" w:unhideWhenUsed="1"/>
+    <w:lsdException w:name="Hashtag" w:semiHidden="1" w:unhideWhenUsed="1"/>
+    <w:lsdException w:name="Unresolved Mention" w:semiHidden="1" w:unhideWhenUsed="1"/>
+    <w:lsdException w:name="Smart Link" w:semiHidden="1" w:unhideWhenUsed="1"/>
   </w:latentStyles>
   <w:style w:type="paragraph" w:default="1" w:styleId="Normal">
     <w:name w:val="Normal"/>
@@ -9005,7 +8509,7 @@
 </file>
 
 <file path=customXml/itemProps1.xml><?xml version="1.0" encoding="utf-8"?>
-<ds:datastoreItem xmlns:ds="http://schemas.openxmlformats.org/officeDocument/2006/customXml" ds:itemID="{AA7573DA-6B97-4295-A8EC-7BCAF57CE623}">
+<ds:datastoreItem xmlns:ds="http://schemas.openxmlformats.org/officeDocument/2006/customXml" ds:itemID="{2908B341-7B09-42C2-9EC5-20B03EF4E1D2}">
   <ds:schemaRefs>
     <ds:schemaRef ds:uri="http://schemas.openxmlformats.org/officeDocument/2006/bibliography"/>
   </ds:schemaRefs>

</xml_diff>